<commit_message>
add logging to updater
</commit_message>
<xml_diff>
--- a/help/Руководство по установке программы Miakro 9.11.docx
+++ b/help/Руководство по установке программы Miakro 9.11.docx
@@ -2782,9 +2782,11 @@
       </w:pPr>
       <w:r>
         <w:rPr>
-          <w:color w:val="000000" w:themeColor="text1"/>
-          <w:sz w:val="28"/>
-          <w:szCs w:val="28"/>
+          <w:noProof/>
+          <w:color w:val="000000" w:themeColor="text1"/>
+          <w:sz w:val="28"/>
+          <w:szCs w:val="28"/>
+          <w:lang w:eastAsia="ru-RU"/>
         </w:rPr>
         <w:drawing>
           <wp:inline distT="0" distB="0" distL="0" distR="0">
@@ -3193,6 +3195,80 @@
         </w:rPr>
         <w:t xml:space="preserve">– Выберите этот вариант, если </w:t>
       </w:r>
+      <w:r>
+        <w:rPr>
+          <w:sz w:val="28"/>
+          <w:szCs w:val="28"/>
+        </w:rPr>
+        <w:t>Сервер с Базой Данных находится на другом компьютере. В поле адрес фермы нужно указать сетевой адрес компьютера. Например, «192.168.0.1».</w:t>
+      </w:r>
+    </w:p>
+    <w:p>
+      <w:pPr>
+        <w:pStyle w:val="a3"/>
+        <w:numPr>
+          <w:ilvl w:val="0"/>
+          <w:numId w:val="5"/>
+        </w:numPr>
+        <w:rPr>
+          <w:color w:val="000000" w:themeColor="text1"/>
+          <w:sz w:val="28"/>
+          <w:szCs w:val="28"/>
+        </w:rPr>
+      </w:pPr>
+      <w:r>
+        <w:rPr>
+          <w:b/>
+          <w:color w:val="000000" w:themeColor="text1"/>
+          <w:sz w:val="28"/>
+          <w:szCs w:val="28"/>
+        </w:rPr>
+        <w:t xml:space="preserve">Импортировать ферму из файла </w:t>
+      </w:r>
+      <w:r>
+        <w:rPr>
+          <w:sz w:val="28"/>
+          <w:szCs w:val="28"/>
+        </w:rPr>
+        <w:t xml:space="preserve">– Если раньше вы работали с программой «Кроличья ферма 7.2». Вы можете импортировать </w:t>
+      </w:r>
+      <w:r>
+        <w:rPr>
+          <w:sz w:val="28"/>
+          <w:szCs w:val="28"/>
+        </w:rPr>
+        <w:t>данные</w:t>
+      </w:r>
+      <w:r>
+        <w:rPr>
+          <w:sz w:val="28"/>
+          <w:szCs w:val="28"/>
+        </w:rPr>
+        <w:t xml:space="preserve"> из файла фермы с расширением «</w:t>
+      </w:r>
+      <w:r>
+        <w:rPr>
+          <w:sz w:val="28"/>
+          <w:szCs w:val="28"/>
+        </w:rPr>
+        <w:t>.mia</w:t>
+      </w:r>
+      <w:r>
+        <w:rPr>
+          <w:sz w:val="28"/>
+          <w:szCs w:val="28"/>
+        </w:rPr>
+        <w:t>» в новую программу.</w:t>
+      </w:r>
+    </w:p>
+    <w:p>
+      <w:pPr>
+        <w:rPr>
+          <w:color w:val="000000" w:themeColor="text1"/>
+          <w:sz w:val="28"/>
+          <w:szCs w:val="28"/>
+        </w:rPr>
+      </w:pPr>
     </w:p>
     <w:sectPr>
       <w:pgSz w:w="11906" w:h="16838"/>

</xml_diff>